<commit_message>
add 1.docx with 714
</commit_message>
<xml_diff>
--- a/1.docx
+++ b/1.docx
@@ -137,16 +137,31 @@
           <w:lang w:val="en-US" w:eastAsia="zh-CN"/>
         </w:rPr>
       </w:pPr>
-    </w:p>
-    <w:p>
-      <w:pPr>
-        <w:rPr>
-          <w:rFonts w:hint="eastAsia"/>
-          <w:lang w:val="en-US" w:eastAsia="zh-CN"/>
-        </w:rPr>
-      </w:pPr>
+      <w:r>
+        <w:rPr>
+          <w:rFonts w:hint="eastAsia"/>
+          <w:lang w:val="en-US" w:eastAsia="zh-CN"/>
+        </w:rPr>
+        <w:t>714</w:t>
+      </w:r>
       <w:bookmarkStart w:id="0" w:name="_GoBack"/>
       <w:bookmarkEnd w:id="0"/>
+    </w:p>
+    <w:p>
+      <w:pPr>
+        <w:rPr>
+          <w:rFonts w:hint="eastAsia"/>
+          <w:lang w:val="en-US" w:eastAsia="zh-CN"/>
+        </w:rPr>
+      </w:pPr>
+    </w:p>
+    <w:p>
+      <w:pPr>
+        <w:rPr>
+          <w:rFonts w:hint="eastAsia"/>
+          <w:lang w:val="en-US" w:eastAsia="zh-CN"/>
+        </w:rPr>
+      </w:pPr>
     </w:p>
     <w:sectPr>
       <w:pgSz w:w="11906" w:h="16838"/>

</xml_diff>

<commit_message>
master had a bug
</commit_message>
<xml_diff>
--- a/1.docx
+++ b/1.docx
@@ -14,146 +14,10 @@
           <w:rFonts w:hint="eastAsia"/>
           <w:lang w:val="en-US" w:eastAsia="zh-CN"/>
         </w:rPr>
-        <w:t>1</w:t>
-      </w:r>
-    </w:p>
-    <w:p>
-      <w:pPr>
-        <w:rPr>
-          <w:rFonts w:hint="eastAsia"/>
-          <w:lang w:val="en-US" w:eastAsia="zh-CN"/>
-        </w:rPr>
-      </w:pPr>
-      <w:r>
-        <w:rPr>
-          <w:rFonts w:hint="eastAsia"/>
-          <w:lang w:val="en-US" w:eastAsia="zh-CN"/>
-        </w:rPr>
-        <w:t>22</w:t>
-      </w:r>
-    </w:p>
-    <w:p>
-      <w:pPr>
-        <w:rPr>
-          <w:rFonts w:hint="eastAsia"/>
-          <w:lang w:val="en-US" w:eastAsia="zh-CN"/>
-        </w:rPr>
-      </w:pPr>
-      <w:r>
-        <w:rPr>
-          <w:rFonts w:hint="eastAsia"/>
-          <w:lang w:val="en-US" w:eastAsia="zh-CN"/>
-        </w:rPr>
-        <w:t>333</w:t>
-      </w:r>
-    </w:p>
-    <w:p>
-      <w:pPr>
-        <w:rPr>
-          <w:rFonts w:hint="eastAsia"/>
-          <w:lang w:val="en-US" w:eastAsia="zh-CN"/>
-        </w:rPr>
-      </w:pPr>
-      <w:r>
-        <w:rPr>
-          <w:rFonts w:hint="eastAsia"/>
-          <w:lang w:val="en-US" w:eastAsia="zh-CN"/>
-        </w:rPr>
-        <w:t>4444</w:t>
-      </w:r>
-    </w:p>
-    <w:p>
-      <w:pPr>
-        <w:rPr>
-          <w:rFonts w:hint="eastAsia"/>
-          <w:lang w:val="en-US" w:eastAsia="zh-CN"/>
-        </w:rPr>
-      </w:pPr>
-      <w:r>
-        <w:rPr>
-          <w:rFonts w:hint="eastAsia"/>
-          <w:lang w:val="en-US" w:eastAsia="zh-CN"/>
-        </w:rPr>
-        <w:t>55555 commit</w:t>
-      </w:r>
-    </w:p>
-    <w:p>
-      <w:pPr>
-        <w:rPr>
-          <w:rFonts w:hint="eastAsia"/>
-          <w:lang w:val="en-US" w:eastAsia="zh-CN"/>
-        </w:rPr>
-      </w:pPr>
-      <w:r>
-        <w:rPr>
-          <w:rFonts w:hint="eastAsia"/>
-          <w:lang w:val="en-US" w:eastAsia="zh-CN"/>
-        </w:rPr>
-        <w:t>713713713713</w:t>
-      </w:r>
-    </w:p>
-    <w:p>
-      <w:pPr>
-        <w:rPr>
-          <w:rFonts w:hint="eastAsia"/>
-          <w:lang w:val="en-US" w:eastAsia="zh-CN"/>
-        </w:rPr>
-      </w:pPr>
-      <w:r>
-        <w:rPr>
-          <w:rFonts w:hint="eastAsia"/>
-          <w:lang w:val="en-US" w:eastAsia="zh-CN"/>
-        </w:rPr>
-        <w:t>Master add</w:t>
-      </w:r>
-    </w:p>
-    <w:p>
-      <w:pPr>
-        <w:rPr>
-          <w:rFonts w:hint="eastAsia"/>
-          <w:lang w:val="en-US" w:eastAsia="zh-CN"/>
-        </w:rPr>
-      </w:pPr>
-    </w:p>
-    <w:p>
-      <w:pPr>
-        <w:rPr>
-          <w:rFonts w:hint="eastAsia"/>
-          <w:lang w:val="en-US" w:eastAsia="zh-CN"/>
-        </w:rPr>
-      </w:pPr>
-      <w:r>
-        <w:rPr>
-          <w:rFonts w:hint="eastAsia"/>
-          <w:lang w:val="en-US" w:eastAsia="zh-CN"/>
-        </w:rPr>
-        <w:t>Add conflicts content</w:t>
-      </w:r>
-    </w:p>
-    <w:p>
-      <w:pPr>
-        <w:rPr>
-          <w:rFonts w:hint="eastAsia"/>
-          <w:lang w:val="en-US" w:eastAsia="zh-CN"/>
-        </w:rPr>
-      </w:pPr>
-      <w:r>
-        <w:rPr>
-          <w:rFonts w:hint="eastAsia"/>
-          <w:lang w:val="en-US" w:eastAsia="zh-CN"/>
-        </w:rPr>
-        <w:t>714delete</w:t>
+        <w:t>Master had a bug</w:t>
       </w:r>
       <w:bookmarkStart w:id="0" w:name="_GoBack"/>
       <w:bookmarkEnd w:id="0"/>
-    </w:p>
-    <w:p>
-      <w:pPr>
-        <w:rPr>
-          <w:rFonts w:hint="eastAsia"/>
-          <w:lang w:val="en-US" w:eastAsia="zh-CN"/>
-        </w:rPr>
-      </w:pPr>
     </w:p>
     <w:p>
       <w:pPr>

</xml_diff>

<commit_message>
xiufu bug on issue1
</commit_message>
<xml_diff>
--- a/1.docx
+++ b/1.docx
@@ -15,6 +15,21 @@
           <w:lang w:val="en-US" w:eastAsia="zh-CN"/>
         </w:rPr>
         <w:t>Master had a bug</w:t>
+      </w:r>
+    </w:p>
+    <w:p>
+      <w:pPr>
+        <w:rPr>
+          <w:rFonts w:hint="eastAsia"/>
+          <w:lang w:val="en-US" w:eastAsia="zh-CN"/>
+        </w:rPr>
+      </w:pPr>
+      <w:r>
+        <w:rPr>
+          <w:rFonts w:hint="eastAsia"/>
+          <w:lang w:val="en-US" w:eastAsia="zh-CN"/>
+        </w:rPr>
+        <w:t>Xiufu bug on issue1</w:t>
       </w:r>
       <w:bookmarkStart w:id="0" w:name="_GoBack"/>
       <w:bookmarkEnd w:id="0"/>

</xml_diff>